<commit_message>
Se agrega nueva Estimación (Estimación 6 - 25-11-19.docx) y se corrigen cuestiones menores de las anteriores (nombre de archivo, titulos, etc)
</commit_message>
<xml_diff>
--- a/Construcción/Estimación/Estimación 5 - 14-08-19.docx
+++ b/Construcción/Estimación/Estimación 5 - 14-08-19.docx
@@ -56,7 +56,7 @@
             <w:rPr>
               <w:rFonts w:eastAsiaTheme="majorEastAsia" w:cstheme="majorBidi"/>
               <w:noProof/>
-              <w:lang w:eastAsia="es-ES"/>
+              <w:lang w:val="es-AR" w:eastAsia="es-AR"/>
             </w:rPr>
             <mc:AlternateContent>
               <mc:Choice Requires="wps">
@@ -123,7 +123,7 @@
                   </wp:anchor>
                 </w:drawing>
               </mc:Choice>
-              <mc:Fallback xmlns:cx="http://schemas.microsoft.com/office/drawing/2014/chartex" xmlns:cx1="http://schemas.microsoft.com/office/drawing/2015/9/8/chartex" xmlns:cx2="http://schemas.microsoft.com/office/drawing/2015/10/21/chartex" xmlns:cx3="http://schemas.microsoft.com/office/drawing/2016/5/9/chartex" xmlns:cx4="http://schemas.microsoft.com/office/drawing/2016/5/10/chartex" xmlns:cx5="http://schemas.microsoft.com/office/drawing/2016/5/11/chartex" xmlns:cx6="http://schemas.microsoft.com/office/drawing/2016/5/12/chartex" xmlns:cx7="http://schemas.microsoft.com/office/drawing/2016/5/13/chartex" xmlns:cx8="http://schemas.microsoft.com/office/drawing/2016/5/14/chartex" xmlns:aink="http://schemas.microsoft.com/office/drawing/2016/ink" xmlns:am3d="http://schemas.microsoft.com/office/drawing/2017/model3d" xmlns:w16cid="http://schemas.microsoft.com/office/word/2016/wordml/cid" xmlns:w16se="http://schemas.microsoft.com/office/word/2015/wordml/symex">
+              <mc:Fallback xmlns:w16se="http://schemas.microsoft.com/office/word/2015/wordml/symex" xmlns:w16cid="http://schemas.microsoft.com/office/word/2016/wordml/cid" xmlns:am3d="http://schemas.microsoft.com/office/drawing/2017/model3d" xmlns:aink="http://schemas.microsoft.com/office/drawing/2016/ink" xmlns:cx8="http://schemas.microsoft.com/office/drawing/2016/5/14/chartex" xmlns:cx7="http://schemas.microsoft.com/office/drawing/2016/5/13/chartex" xmlns:cx6="http://schemas.microsoft.com/office/drawing/2016/5/12/chartex" xmlns:cx5="http://schemas.microsoft.com/office/drawing/2016/5/11/chartex" xmlns:cx4="http://schemas.microsoft.com/office/drawing/2016/5/10/chartex" xmlns:cx3="http://schemas.microsoft.com/office/drawing/2016/5/9/chartex" xmlns:cx2="http://schemas.microsoft.com/office/drawing/2015/10/21/chartex" xmlns:cx1="http://schemas.microsoft.com/office/drawing/2015/9/8/chartex" xmlns:cx="http://schemas.microsoft.com/office/drawing/2014/chartex">
                 <w:pict>
                   <v:rect w14:anchorId="1B79A92E" id="Rectangle 6" o:spid="_x0000_s1026" style="position:absolute;margin-left:0;margin-top:0;width:623.75pt;height:67.45pt;z-index:251660288;visibility:visible;mso-wrap-style:square;mso-width-percent:1050;mso-height-percent:900;mso-wrap-distance-left:9pt;mso-wrap-distance-top:0;mso-wrap-distance-right:9pt;mso-wrap-distance-bottom:0;mso-position-horizontal:center;mso-position-horizontal-relative:page;mso-position-vertical:bottom;mso-position-vertical-relative:page;mso-width-percent:1050;mso-height-percent:900;mso-width-relative:page;mso-height-relative:top-margin-area;v-text-anchor:top" o:gfxdata="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" o:allowincell="f" fillcolor="#4bacc6 [3208]" strokecolor="#31849b [2408]">
                     <w10:wrap anchorx="page" anchory="page"/>
@@ -136,7 +136,7 @@
             <w:rPr>
               <w:rFonts w:eastAsiaTheme="majorEastAsia" w:cstheme="majorBidi"/>
               <w:noProof/>
-              <w:lang w:eastAsia="es-ES"/>
+              <w:lang w:val="es-AR" w:eastAsia="es-AR"/>
             </w:rPr>
             <mc:AlternateContent>
               <mc:Choice Requires="wps">
@@ -203,7 +203,7 @@
                   </wp:anchor>
                 </w:drawing>
               </mc:Choice>
-              <mc:Fallback xmlns:cx="http://schemas.microsoft.com/office/drawing/2014/chartex" xmlns:cx1="http://schemas.microsoft.com/office/drawing/2015/9/8/chartex" xmlns:cx2="http://schemas.microsoft.com/office/drawing/2015/10/21/chartex" xmlns:cx3="http://schemas.microsoft.com/office/drawing/2016/5/9/chartex" xmlns:cx4="http://schemas.microsoft.com/office/drawing/2016/5/10/chartex" xmlns:cx5="http://schemas.microsoft.com/office/drawing/2016/5/11/chartex" xmlns:cx6="http://schemas.microsoft.com/office/drawing/2016/5/12/chartex" xmlns:cx7="http://schemas.microsoft.com/office/drawing/2016/5/13/chartex" xmlns:cx8="http://schemas.microsoft.com/office/drawing/2016/5/14/chartex" xmlns:aink="http://schemas.microsoft.com/office/drawing/2016/ink" xmlns:am3d="http://schemas.microsoft.com/office/drawing/2017/model3d" xmlns:w16cid="http://schemas.microsoft.com/office/word/2016/wordml/cid" xmlns:w16se="http://schemas.microsoft.com/office/word/2015/wordml/symex">
+              <mc:Fallback xmlns:w16se="http://schemas.microsoft.com/office/word/2015/wordml/symex" xmlns:w16cid="http://schemas.microsoft.com/office/word/2016/wordml/cid" xmlns:am3d="http://schemas.microsoft.com/office/drawing/2017/model3d" xmlns:aink="http://schemas.microsoft.com/office/drawing/2016/ink" xmlns:cx8="http://schemas.microsoft.com/office/drawing/2016/5/14/chartex" xmlns:cx7="http://schemas.microsoft.com/office/drawing/2016/5/13/chartex" xmlns:cx6="http://schemas.microsoft.com/office/drawing/2016/5/12/chartex" xmlns:cx5="http://schemas.microsoft.com/office/drawing/2016/5/11/chartex" xmlns:cx4="http://schemas.microsoft.com/office/drawing/2016/5/10/chartex" xmlns:cx3="http://schemas.microsoft.com/office/drawing/2016/5/9/chartex" xmlns:cx2="http://schemas.microsoft.com/office/drawing/2015/10/21/chartex" xmlns:cx1="http://schemas.microsoft.com/office/drawing/2015/9/8/chartex" xmlns:cx="http://schemas.microsoft.com/office/drawing/2014/chartex">
                 <w:pict>
                   <v:rect w14:anchorId="4926B07F" id="Rectangle 9" o:spid="_x0000_s1026" style="position:absolute;margin-left:0;margin-top:0;width:7.15pt;height:882.85pt;z-index:251663360;visibility:visible;mso-wrap-style:square;mso-width-percent:0;mso-height-percent:1050;mso-wrap-distance-left:9pt;mso-wrap-distance-top:0;mso-wrap-distance-right:9pt;mso-wrap-distance-bottom:0;mso-position-horizontal:center;mso-position-horizontal-relative:left-margin-area;mso-position-vertical:center;mso-position-vertical-relative:page;mso-width-percent:0;mso-height-percent:1050;mso-width-relative:page;mso-height-relative:page;v-text-anchor:top" o:gfxdata="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" o:allowincell="f" fillcolor="white [3212]" strokecolor="#31849b [2408]">
                     <w10:wrap anchorx="margin" anchory="page"/>
@@ -216,7 +216,7 @@
             <w:rPr>
               <w:rFonts w:eastAsiaTheme="majorEastAsia" w:cstheme="majorBidi"/>
               <w:noProof/>
-              <w:lang w:eastAsia="es-ES"/>
+              <w:lang w:val="es-AR" w:eastAsia="es-AR"/>
             </w:rPr>
             <mc:AlternateContent>
               <mc:Choice Requires="wps">
@@ -283,7 +283,7 @@
                   </wp:anchor>
                 </w:drawing>
               </mc:Choice>
-              <mc:Fallback xmlns:cx="http://schemas.microsoft.com/office/drawing/2014/chartex" xmlns:cx1="http://schemas.microsoft.com/office/drawing/2015/9/8/chartex" xmlns:cx2="http://schemas.microsoft.com/office/drawing/2015/10/21/chartex" xmlns:cx3="http://schemas.microsoft.com/office/drawing/2016/5/9/chartex" xmlns:cx4="http://schemas.microsoft.com/office/drawing/2016/5/10/chartex" xmlns:cx5="http://schemas.microsoft.com/office/drawing/2016/5/11/chartex" xmlns:cx6="http://schemas.microsoft.com/office/drawing/2016/5/12/chartex" xmlns:cx7="http://schemas.microsoft.com/office/drawing/2016/5/13/chartex" xmlns:cx8="http://schemas.microsoft.com/office/drawing/2016/5/14/chartex" xmlns:aink="http://schemas.microsoft.com/office/drawing/2016/ink" xmlns:am3d="http://schemas.microsoft.com/office/drawing/2017/model3d" xmlns:w16cid="http://schemas.microsoft.com/office/word/2016/wordml/cid" xmlns:w16se="http://schemas.microsoft.com/office/word/2015/wordml/symex">
+              <mc:Fallback xmlns:w16se="http://schemas.microsoft.com/office/word/2015/wordml/symex" xmlns:w16cid="http://schemas.microsoft.com/office/word/2016/wordml/cid" xmlns:am3d="http://schemas.microsoft.com/office/drawing/2017/model3d" xmlns:aink="http://schemas.microsoft.com/office/drawing/2016/ink" xmlns:cx8="http://schemas.microsoft.com/office/drawing/2016/5/14/chartex" xmlns:cx7="http://schemas.microsoft.com/office/drawing/2016/5/13/chartex" xmlns:cx6="http://schemas.microsoft.com/office/drawing/2016/5/12/chartex" xmlns:cx5="http://schemas.microsoft.com/office/drawing/2016/5/11/chartex" xmlns:cx4="http://schemas.microsoft.com/office/drawing/2016/5/10/chartex" xmlns:cx3="http://schemas.microsoft.com/office/drawing/2016/5/9/chartex" xmlns:cx2="http://schemas.microsoft.com/office/drawing/2015/10/21/chartex" xmlns:cx1="http://schemas.microsoft.com/office/drawing/2015/9/8/chartex" xmlns:cx="http://schemas.microsoft.com/office/drawing/2014/chartex">
                 <w:pict>
                   <v:rect w14:anchorId="2BCA854C" id="Rectangle 8" o:spid="_x0000_s1026" style="position:absolute;margin-left:0;margin-top:0;width:7.15pt;height:882.85pt;z-index:251662336;visibility:visible;mso-wrap-style:square;mso-width-percent:0;mso-height-percent:1050;mso-wrap-distance-left:9pt;mso-wrap-distance-top:0;mso-wrap-distance-right:9pt;mso-wrap-distance-bottom:0;mso-position-horizontal:center;mso-position-horizontal-relative:right-margin-area;mso-position-vertical:center;mso-position-vertical-relative:page;mso-width-percent:0;mso-height-percent:1050;mso-width-relative:page;mso-height-relative:page;v-text-anchor:top" o:gfxdata="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" o:allowincell="f" fillcolor="white [3212]" strokecolor="#31849b [2408]">
                     <w10:wrap anchorx="margin" anchory="page"/>
@@ -296,7 +296,7 @@
             <w:rPr>
               <w:rFonts w:eastAsiaTheme="majorEastAsia" w:cstheme="majorBidi"/>
               <w:noProof/>
-              <w:lang w:eastAsia="es-ES"/>
+              <w:lang w:val="es-AR" w:eastAsia="es-AR"/>
             </w:rPr>
             <mc:AlternateContent>
               <mc:Choice Requires="wps">
@@ -363,7 +363,7 @@
                   </wp:anchor>
                 </w:drawing>
               </mc:Choice>
-              <mc:Fallback xmlns:cx="http://schemas.microsoft.com/office/drawing/2014/chartex" xmlns:cx1="http://schemas.microsoft.com/office/drawing/2015/9/8/chartex" xmlns:cx2="http://schemas.microsoft.com/office/drawing/2015/10/21/chartex" xmlns:cx3="http://schemas.microsoft.com/office/drawing/2016/5/9/chartex" xmlns:cx4="http://schemas.microsoft.com/office/drawing/2016/5/10/chartex" xmlns:cx5="http://schemas.microsoft.com/office/drawing/2016/5/11/chartex" xmlns:cx6="http://schemas.microsoft.com/office/drawing/2016/5/12/chartex" xmlns:cx7="http://schemas.microsoft.com/office/drawing/2016/5/13/chartex" xmlns:cx8="http://schemas.microsoft.com/office/drawing/2016/5/14/chartex" xmlns:aink="http://schemas.microsoft.com/office/drawing/2016/ink" xmlns:am3d="http://schemas.microsoft.com/office/drawing/2017/model3d" xmlns:w16cid="http://schemas.microsoft.com/office/word/2016/wordml/cid" xmlns:w16se="http://schemas.microsoft.com/office/word/2015/wordml/symex">
+              <mc:Fallback xmlns:w16se="http://schemas.microsoft.com/office/word/2015/wordml/symex" xmlns:w16cid="http://schemas.microsoft.com/office/word/2016/wordml/cid" xmlns:am3d="http://schemas.microsoft.com/office/drawing/2017/model3d" xmlns:aink="http://schemas.microsoft.com/office/drawing/2016/ink" xmlns:cx8="http://schemas.microsoft.com/office/drawing/2016/5/14/chartex" xmlns:cx7="http://schemas.microsoft.com/office/drawing/2016/5/13/chartex" xmlns:cx6="http://schemas.microsoft.com/office/drawing/2016/5/12/chartex" xmlns:cx5="http://schemas.microsoft.com/office/drawing/2016/5/11/chartex" xmlns:cx4="http://schemas.microsoft.com/office/drawing/2016/5/10/chartex" xmlns:cx3="http://schemas.microsoft.com/office/drawing/2016/5/9/chartex" xmlns:cx2="http://schemas.microsoft.com/office/drawing/2015/10/21/chartex" xmlns:cx1="http://schemas.microsoft.com/office/drawing/2015/9/8/chartex" xmlns:cx="http://schemas.microsoft.com/office/drawing/2014/chartex">
                 <w:pict>
                   <v:rect w14:anchorId="3F457C0C" id="Rectangle 7" o:spid="_x0000_s1026" style="position:absolute;margin-left:0;margin-top:0;width:623.75pt;height:67.45pt;z-index:251661312;visibility:visible;mso-wrap-style:square;mso-width-percent:1050;mso-height-percent:900;mso-wrap-distance-left:9pt;mso-wrap-distance-top:0;mso-wrap-distance-right:9pt;mso-wrap-distance-bottom:0;mso-position-horizontal:center;mso-position-horizontal-relative:page;mso-position-vertical:top;mso-position-vertical-relative:top-margin-area;mso-width-percent:1050;mso-height-percent:900;mso-width-relative:page;mso-height-relative:top-margin-area;v-text-anchor:top" o:gfxdata="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" o:allowincell="f" fillcolor="#4bacc6 [3208]" strokecolor="#31849b [2408]">
                     <w10:wrap anchorx="page" anchory="margin"/>
@@ -385,6 +385,7 @@
             <w:dataBinding w:prefixMappings="xmlns:ns0='http://schemas.openxmlformats.org/package/2006/metadata/core-properties' xmlns:ns1='http://purl.org/dc/elements/1.1/'" w:xpath="/ns0:coreProperties[1]/ns1:title[1]" w:storeItemID="{6C3C8BC8-F283-45AE-878A-BAB7291924A1}"/>
             <w:text/>
           </w:sdtPr>
+          <w:sdtEndPr/>
           <w:sdtContent>
             <w:p>
               <w:pPr>
@@ -426,6 +427,7 @@
             <w:dataBinding w:prefixMappings="xmlns:ns0='http://schemas.openxmlformats.org/package/2006/metadata/core-properties' xmlns:ns1='http://purl.org/dc/elements/1.1/'" w:xpath="/ns0:coreProperties[1]/ns1:subject[1]" w:storeItemID="{6C3C8BC8-F283-45AE-878A-BAB7291924A1}"/>
             <w:text/>
           </w:sdtPr>
+          <w:sdtEndPr/>
           <w:sdtContent>
             <w:p>
               <w:pPr>
@@ -477,6 +479,7 @@
             <w:dataBinding w:prefixMappings="xmlns:ns0='http://schemas.openxmlformats.org/officeDocument/2006/extended-properties' " w:xpath="/ns0:Properties[1]/ns0:Company[1]" w:storeItemID="{6668398D-A668-4E3E-A5EB-62B293D839F1}"/>
             <w:text/>
           </w:sdtPr>
+          <w:sdtEndPr/>
           <w:sdtContent>
             <w:p>
               <w:pPr>
@@ -505,6 +508,7 @@
             <w:dataBinding w:prefixMappings="xmlns:ns0='http://schemas.openxmlformats.org/package/2006/metadata/core-properties' xmlns:ns1='http://purl.org/dc/elements/1.1/'" w:xpath="/ns0:coreProperties[1]/ns1:creator[1]" w:storeItemID="{6C3C8BC8-F283-45AE-878A-BAB7291924A1}"/>
             <w:text/>
           </w:sdtPr>
+          <w:sdtEndPr/>
           <w:sdtContent>
             <w:p>
               <w:pPr>
@@ -530,7 +534,7 @@
           <w:r>
             <w:rPr>
               <w:noProof/>
-              <w:lang w:val="es-ES" w:eastAsia="es-ES"/>
+              <w:lang w:eastAsia="es-AR"/>
             </w:rPr>
             <w:drawing>
               <wp:anchor distT="0" distB="0" distL="114300" distR="114300" simplePos="0" relativeHeight="251667456" behindDoc="0" locked="0" layoutInCell="1" allowOverlap="1">
@@ -595,7 +599,7 @@
           <w:r>
             <w:rPr>
               <w:noProof/>
-              <w:lang w:val="es-ES" w:eastAsia="es-ES"/>
+              <w:lang w:eastAsia="es-AR"/>
             </w:rPr>
             <w:drawing>
               <wp:anchor distT="0" distB="0" distL="114300" distR="114300" simplePos="0" relativeHeight="251666432" behindDoc="0" locked="0" layoutInCell="1" allowOverlap="1">
@@ -662,7 +666,7 @@
           <w:r>
             <w:rPr>
               <w:noProof/>
-              <w:lang w:val="es-ES" w:eastAsia="es-ES"/>
+              <w:lang w:eastAsia="es-AR"/>
             </w:rPr>
             <w:lastRenderedPageBreak/>
             <mc:AlternateContent>
@@ -806,7 +810,7 @@
           <w:r>
             <w:rPr>
               <w:noProof/>
-              <w:lang w:val="es-ES" w:eastAsia="es-ES"/>
+              <w:lang w:eastAsia="es-AR"/>
             </w:rPr>
             <mc:AlternateContent>
               <mc:Choice Requires="wps">
@@ -870,7 +874,7 @@
                   </wp:anchor>
                 </w:drawing>
               </mc:Choice>
-              <mc:Fallback xmlns:cx="http://schemas.microsoft.com/office/drawing/2014/chartex" xmlns:cx1="http://schemas.microsoft.com/office/drawing/2015/9/8/chartex" xmlns:cx2="http://schemas.microsoft.com/office/drawing/2015/10/21/chartex" xmlns:cx3="http://schemas.microsoft.com/office/drawing/2016/5/9/chartex" xmlns:cx4="http://schemas.microsoft.com/office/drawing/2016/5/10/chartex" xmlns:cx5="http://schemas.microsoft.com/office/drawing/2016/5/11/chartex" xmlns:cx6="http://schemas.microsoft.com/office/drawing/2016/5/12/chartex" xmlns:cx7="http://schemas.microsoft.com/office/drawing/2016/5/13/chartex" xmlns:cx8="http://schemas.microsoft.com/office/drawing/2016/5/14/chartex" xmlns:aink="http://schemas.microsoft.com/office/drawing/2016/ink" xmlns:am3d="http://schemas.microsoft.com/office/drawing/2017/model3d" xmlns:w16cid="http://schemas.microsoft.com/office/word/2016/wordml/cid" xmlns:w16se="http://schemas.microsoft.com/office/word/2015/wordml/symex">
+              <mc:Fallback xmlns:w16se="http://schemas.microsoft.com/office/word/2015/wordml/symex" xmlns:w16cid="http://schemas.microsoft.com/office/word/2016/wordml/cid" xmlns:am3d="http://schemas.microsoft.com/office/drawing/2017/model3d" xmlns:aink="http://schemas.microsoft.com/office/drawing/2016/ink" xmlns:cx8="http://schemas.microsoft.com/office/drawing/2016/5/14/chartex" xmlns:cx7="http://schemas.microsoft.com/office/drawing/2016/5/13/chartex" xmlns:cx6="http://schemas.microsoft.com/office/drawing/2016/5/12/chartex" xmlns:cx5="http://schemas.microsoft.com/office/drawing/2016/5/11/chartex" xmlns:cx4="http://schemas.microsoft.com/office/drawing/2016/5/10/chartex" xmlns:cx3="http://schemas.microsoft.com/office/drawing/2016/5/9/chartex" xmlns:cx2="http://schemas.microsoft.com/office/drawing/2015/10/21/chartex" xmlns:cx1="http://schemas.microsoft.com/office/drawing/2015/9/8/chartex" xmlns:cx="http://schemas.microsoft.com/office/drawing/2014/chartex">
                 <w:pict>
                   <v:rect w14:anchorId="41A82F7C" id="Rectangle 17" o:spid="_x0000_s1026" style="position:absolute;margin-left:315.7pt;margin-top:-76.25pt;width:195.35pt;height:844.9pt;z-index:-251643904;visibility:visible;mso-wrap-style:square;mso-width-percent:0;mso-height-percent:0;mso-wrap-distance-left:9pt;mso-wrap-distance-top:0;mso-wrap-distance-right:9pt;mso-wrap-distance-bottom:0;mso-position-horizontal:absolute;mso-position-horizontal-relative:margin;mso-position-vertical:absolute;mso-position-vertical-relative:margin;mso-width-percent:0;mso-height-percent:0;mso-width-relative:page;mso-height-relative:page;v-text-anchor:top" o:gfxdata="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" fillcolor="#4bacc6" strokecolor="#31849b [2408]">
                     <w10:wrap type="square" anchorx="margin" anchory="margin"/>
@@ -895,7 +899,7 @@
       <w:r>
         <w:rPr>
           <w:noProof/>
-          <w:lang w:eastAsia="es-ES"/>
+          <w:lang w:val="es-AR" w:eastAsia="es-AR"/>
         </w:rPr>
         <w:drawing>
           <wp:anchor distT="0" distB="0" distL="114300" distR="114300" simplePos="0" relativeHeight="251682816" behindDoc="0" locked="0" layoutInCell="1" allowOverlap="1">
@@ -982,6 +986,7 @@
           <w:docPartUnique/>
         </w:docPartObj>
       </w:sdtPr>
+      <w:sdtEndPr/>
       <w:sdtContent>
         <w:p>
           <w:pPr>
@@ -2306,6 +2311,7 @@
         <w:dataBinding w:prefixMappings="xmlns:ns0='http://purl.org/dc/elements/1.1/' xmlns:ns1='http://schemas.openxmlformats.org/package/2006/metadata/core-properties' " w:xpath="/ns1:coreProperties[1]/ns0:title[1]" w:storeItemID="{6C3C8BC8-F283-45AE-878A-BAB7291924A1}"/>
         <w:text/>
       </w:sdtPr>
+      <w:sdtEndPr/>
       <w:sdtContent>
         <w:p>
           <w:pPr>
@@ -2359,7 +2365,12 @@
         <w:t xml:space="preserve">estimación sobre el esfuerzo que requerirá el desarrollo del proyecto. Cabe aclarar, que esta estimación se lleva a cabo el día </w:t>
       </w:r>
       <w:r>
-        <w:t>14/06/2019</w:t>
+        <w:t>14/08</w:t>
+      </w:r>
+      <w:bookmarkStart w:id="2" w:name="_GoBack"/>
+      <w:bookmarkEnd w:id="2"/>
+      <w:r>
+        <w:t>/2019</w:t>
       </w:r>
       <w:r>
         <w:t xml:space="preserve">, con el equipo de desarrollo </w:t>
@@ -2381,11 +2392,11 @@
       <w:pPr>
         <w:pStyle w:val="PSI-Ttulo2"/>
       </w:pPr>
-      <w:bookmarkStart w:id="2" w:name="_Toc526788381"/>
+      <w:bookmarkStart w:id="3" w:name="_Toc526788381"/>
       <w:r>
         <w:t>Alcance</w:t>
       </w:r>
-      <w:bookmarkEnd w:id="2"/>
+      <w:bookmarkEnd w:id="3"/>
     </w:p>
     <w:p>
       <w:pPr>
@@ -2415,11 +2426,11 @@
       <w:pPr>
         <w:pStyle w:val="PSI-Ttulo2"/>
       </w:pPr>
-      <w:bookmarkStart w:id="3" w:name="_Toc526788382"/>
+      <w:bookmarkStart w:id="4" w:name="_Toc526788382"/>
       <w:r>
         <w:t>Referencias</w:t>
       </w:r>
-      <w:bookmarkEnd w:id="3"/>
+      <w:bookmarkEnd w:id="4"/>
     </w:p>
     <w:p>
       <w:pPr>
@@ -2484,76 +2495,76 @@
       <w:pPr>
         <w:pStyle w:val="PSI-Ttulo2"/>
       </w:pPr>
-      <w:bookmarkStart w:id="4" w:name="_Toc526788383"/>
+      <w:bookmarkStart w:id="5" w:name="_Toc526788383"/>
       <w:r>
         <w:t>Resumen</w:t>
-      </w:r>
-      <w:bookmarkEnd w:id="4"/>
-    </w:p>
-    <w:p>
-      <w:pPr>
-        <w:pStyle w:val="PSI-Normal"/>
-        <w:ind w:left="0" w:firstLine="0"/>
-      </w:pPr>
-      <w:r>
-        <w:t>La sección 2 describe los cálculos realizados para obtener los Puntos de Casos de Uso sin ajustar.</w:t>
-      </w:r>
-    </w:p>
-    <w:p>
-      <w:pPr>
-        <w:pStyle w:val="PSI-Normal"/>
-        <w:ind w:left="0" w:firstLine="0"/>
-      </w:pPr>
-      <w:r>
-        <w:t>La sección 3 detalla el ajuste de los Puntos de Casos de Uso.</w:t>
-      </w:r>
-    </w:p>
-    <w:p>
-      <w:pPr>
-        <w:pStyle w:val="PSI-Normal"/>
-        <w:ind w:left="0" w:firstLine="0"/>
-      </w:pPr>
-      <w:r>
-        <w:t xml:space="preserve">En las siguientes secciones, 3 y 4, se calcula el valor de Horas-Hombre estimado, en primer </w:t>
-      </w:r>
-      <w:r>
-        <w:t>lugar,</w:t>
-      </w:r>
-      <w:r>
-        <w:t xml:space="preserve"> con el factor de ajuste promedio y luego refinándolo de acuerdo a las características del proyecto y del grupo de desarrollo. </w:t>
-      </w:r>
-    </w:p>
-    <w:p>
-      <w:pPr>
-        <w:pStyle w:val="PSI-Normal"/>
-        <w:ind w:left="0" w:firstLine="0"/>
-      </w:pPr>
-      <w:r>
-        <w:t>Aclaración: a lo largo del documento se referirá a los empleados de Secretaría Académica como empleados SA</w:t>
-      </w:r>
-      <w:r>
-        <w:t>, la Base de Datos como BD y a los Casos de Uso como CU.</w:t>
-      </w:r>
-    </w:p>
-    <w:p>
-      <w:pPr>
-        <w:pStyle w:val="PSI-Ttulo1"/>
-      </w:pPr>
-      <w:bookmarkStart w:id="5" w:name="_Toc526788384"/>
-      <w:r>
-        <w:t>Puntos de Casos de Uso Sin Ajustar</w:t>
       </w:r>
       <w:bookmarkEnd w:id="5"/>
     </w:p>
     <w:p>
       <w:pPr>
+        <w:pStyle w:val="PSI-Normal"/>
+        <w:ind w:left="0" w:firstLine="0"/>
+      </w:pPr>
+      <w:r>
+        <w:t>La sección 2 describe los cálculos realizados para obtener los Puntos de Casos de Uso sin ajustar.</w:t>
+      </w:r>
+    </w:p>
+    <w:p>
+      <w:pPr>
+        <w:pStyle w:val="PSI-Normal"/>
+        <w:ind w:left="0" w:firstLine="0"/>
+      </w:pPr>
+      <w:r>
+        <w:t>La sección 3 detalla el ajuste de los Puntos de Casos de Uso.</w:t>
+      </w:r>
+    </w:p>
+    <w:p>
+      <w:pPr>
+        <w:pStyle w:val="PSI-Normal"/>
+        <w:ind w:left="0" w:firstLine="0"/>
+      </w:pPr>
+      <w:r>
+        <w:t xml:space="preserve">En las siguientes secciones, 3 y 4, se calcula el valor de Horas-Hombre estimado, en primer </w:t>
+      </w:r>
+      <w:r>
+        <w:t>lugar,</w:t>
+      </w:r>
+      <w:r>
+        <w:t xml:space="preserve"> con el factor de ajuste promedio y luego refinándolo de acuerdo a las características del proyecto y del grupo de desarrollo. </w:t>
+      </w:r>
+    </w:p>
+    <w:p>
+      <w:pPr>
+        <w:pStyle w:val="PSI-Normal"/>
+        <w:ind w:left="0" w:firstLine="0"/>
+      </w:pPr>
+      <w:r>
+        <w:t>Aclaración: a lo largo del documento se referirá a los empleados de Secretaría Académica como empleados SA</w:t>
+      </w:r>
+      <w:r>
+        <w:t>, la Base de Datos como BD y a los Casos de Uso como CU.</w:t>
+      </w:r>
+    </w:p>
+    <w:p>
+      <w:pPr>
+        <w:pStyle w:val="PSI-Ttulo1"/>
+      </w:pPr>
+      <w:bookmarkStart w:id="6" w:name="_Toc526788384"/>
+      <w:r>
+        <w:t>Puntos de Casos de Uso Sin Ajustar</w:t>
+      </w:r>
+      <w:bookmarkEnd w:id="6"/>
+    </w:p>
+    <w:p>
+      <w:pPr>
         <w:pStyle w:val="PSI-Ttulo2"/>
       </w:pPr>
-      <w:bookmarkStart w:id="6" w:name="_Toc526788385"/>
+      <w:bookmarkStart w:id="7" w:name="_Toc526788385"/>
       <w:r>
         <w:t>Actores por Caso de Uso</w:t>
       </w:r>
-      <w:bookmarkEnd w:id="6"/>
+      <w:bookmarkEnd w:id="7"/>
     </w:p>
     <w:tbl>
       <w:tblPr>
@@ -3789,11 +3800,11 @@
         <w:pStyle w:val="PSI-Ttulo2"/>
         <w:ind w:left="0" w:firstLine="0"/>
       </w:pPr>
-      <w:bookmarkStart w:id="7" w:name="_Toc526788386"/>
+      <w:bookmarkStart w:id="8" w:name="_Toc526788386"/>
       <w:r>
         <w:t>Peso de Actores</w:t>
       </w:r>
-      <w:bookmarkEnd w:id="7"/>
+      <w:bookmarkEnd w:id="8"/>
     </w:p>
     <w:p>
       <w:pPr>
@@ -4378,11 +4389,11 @@
       <w:pPr>
         <w:pStyle w:val="PSI-Ttulo2"/>
       </w:pPr>
-      <w:bookmarkStart w:id="8" w:name="_Toc526788387"/>
+      <w:bookmarkStart w:id="9" w:name="_Toc526788387"/>
       <w:r>
         <w:t>Peso de Casos de Uso</w:t>
       </w:r>
-      <w:bookmarkEnd w:id="8"/>
+      <w:bookmarkEnd w:id="9"/>
     </w:p>
     <w:p>
       <w:pPr>
@@ -5975,11 +5986,11 @@
       <w:pPr>
         <w:pStyle w:val="PSI-Ttulo2"/>
       </w:pPr>
-      <w:bookmarkStart w:id="9" w:name="_Toc526788388"/>
+      <w:bookmarkStart w:id="10" w:name="_Toc526788388"/>
       <w:r>
         <w:t>Cálculo de Puntos de Casos de Uso Sin Ajustar</w:t>
       </w:r>
-      <w:bookmarkEnd w:id="9"/>
+      <w:bookmarkEnd w:id="10"/>
     </w:p>
     <w:p>
       <w:pPr>
@@ -6053,22 +6064,22 @@
       <w:pPr>
         <w:pStyle w:val="PSI-Ttulo1"/>
       </w:pPr>
-      <w:bookmarkStart w:id="10" w:name="_Toc526788389"/>
+      <w:bookmarkStart w:id="11" w:name="_Toc526788389"/>
       <w:r>
         <w:lastRenderedPageBreak/>
         <w:t>Puntos de Casos de Uso Ajustados</w:t>
       </w:r>
-      <w:bookmarkEnd w:id="10"/>
+      <w:bookmarkEnd w:id="11"/>
     </w:p>
     <w:p>
       <w:pPr>
         <w:pStyle w:val="PSI-Ttulo2"/>
       </w:pPr>
-      <w:bookmarkStart w:id="11" w:name="_Toc526788390"/>
+      <w:bookmarkStart w:id="12" w:name="_Toc526788390"/>
       <w:r>
         <w:t>Casos de Uso Ajustados para Factores Técnicos</w:t>
       </w:r>
-      <w:bookmarkEnd w:id="11"/>
+      <w:bookmarkEnd w:id="12"/>
     </w:p>
     <w:tbl>
       <w:tblPr>
@@ -8192,11 +8203,11 @@
       <w:pPr>
         <w:pStyle w:val="PSI-Ttulo3"/>
       </w:pPr>
-      <w:bookmarkStart w:id="12" w:name="_Toc526788391"/>
+      <w:bookmarkStart w:id="13" w:name="_Toc526788391"/>
       <w:r>
         <w:t>Valoración Final</w:t>
       </w:r>
-      <w:bookmarkEnd w:id="12"/>
+      <w:bookmarkEnd w:id="13"/>
     </w:p>
     <w:p>
       <w:pPr>
@@ -8262,12 +8273,12 @@
       <w:pPr>
         <w:pStyle w:val="PSI-Ttulo2"/>
       </w:pPr>
-      <w:bookmarkStart w:id="13" w:name="_Toc526788392"/>
+      <w:bookmarkStart w:id="14" w:name="_Toc526788392"/>
       <w:r>
         <w:lastRenderedPageBreak/>
         <w:t>Casos de Uso Ajustados para Factores del Entorno</w:t>
       </w:r>
-      <w:bookmarkEnd w:id="13"/>
+      <w:bookmarkEnd w:id="14"/>
     </w:p>
     <w:tbl>
       <w:tblPr>
@@ -9641,11 +9652,11 @@
       <w:pPr>
         <w:pStyle w:val="PSI-Ttulo3"/>
       </w:pPr>
-      <w:bookmarkStart w:id="14" w:name="_Toc526788393"/>
+      <w:bookmarkStart w:id="15" w:name="_Toc526788393"/>
       <w:r>
         <w:t>Valoración Final</w:t>
       </w:r>
-      <w:bookmarkEnd w:id="14"/>
+      <w:bookmarkEnd w:id="15"/>
     </w:p>
     <w:p>
       <w:pPr>
@@ -9731,11 +9742,11 @@
       <w:pPr>
         <w:pStyle w:val="PSI-Ttulo2"/>
       </w:pPr>
-      <w:bookmarkStart w:id="15" w:name="_Toc526788394"/>
+      <w:bookmarkStart w:id="16" w:name="_Toc526788394"/>
       <w:r>
         <w:t>Cálculo de Puntos de Casos de Uso Ajustados</w:t>
       </w:r>
-      <w:bookmarkEnd w:id="15"/>
+      <w:bookmarkEnd w:id="16"/>
     </w:p>
     <w:p>
       <w:pPr>
@@ -9839,11 +9850,11 @@
       <w:pPr>
         <w:pStyle w:val="PSI-Ttulo1"/>
       </w:pPr>
-      <w:bookmarkStart w:id="16" w:name="_Toc526788395"/>
+      <w:bookmarkStart w:id="17" w:name="_Toc526788395"/>
       <w:r>
         <w:t>Estimación de Horas-Hombre</w:t>
       </w:r>
-      <w:bookmarkEnd w:id="16"/>
+      <w:bookmarkEnd w:id="17"/>
     </w:p>
     <w:p>
       <w:pPr>
@@ -9892,11 +9903,11 @@
       <w:pPr>
         <w:pStyle w:val="PSI-Ttulo1"/>
       </w:pPr>
-      <w:bookmarkStart w:id="17" w:name="_Toc526788396"/>
+      <w:bookmarkStart w:id="18" w:name="_Toc526788396"/>
       <w:r>
         <w:t>Estimación de Horas-Hombre Refinada</w:t>
       </w:r>
-      <w:bookmarkEnd w:id="17"/>
+      <w:bookmarkEnd w:id="18"/>
     </w:p>
     <w:p>
       <w:pPr>
@@ -10223,8 +10234,6 @@
       <w:r>
         <w:t>----------------------------------</w:t>
       </w:r>
-      <w:bookmarkStart w:id="18" w:name="_GoBack"/>
-      <w:bookmarkEnd w:id="18"/>
     </w:p>
     <w:p>
       <w:pPr>
@@ -10341,6 +10350,7 @@
         <w:dataBinding w:prefixMappings="xmlns:ns0='http://schemas.openxmlformats.org/officeDocument/2006/extended-properties' " w:xpath="/ns0:Properties[1]/ns0:Company[1]" w:storeItemID="{6668398D-A668-4E3E-A5EB-62B293D839F1}"/>
         <w:text/>
       </w:sdtPr>
+      <w:sdtEndPr/>
       <w:sdtContent>
         <w:r>
           <w:t>VASPA Team</w:t>
@@ -10350,7 +10360,7 @@
     <w:r>
       <w:rPr>
         <w:noProof/>
-        <w:lang w:eastAsia="es-ES"/>
+        <w:lang w:val="es-AR" w:eastAsia="es-AR"/>
       </w:rPr>
       <mc:AlternateContent>
         <mc:Choice Requires="wpg">
@@ -10472,7 +10482,7 @@
             </wp:anchor>
           </w:drawing>
         </mc:Choice>
-        <mc:Fallback xmlns:cx="http://schemas.microsoft.com/office/drawing/2014/chartex" xmlns:cx1="http://schemas.microsoft.com/office/drawing/2015/9/8/chartex" xmlns:cx2="http://schemas.microsoft.com/office/drawing/2015/10/21/chartex" xmlns:cx3="http://schemas.microsoft.com/office/drawing/2016/5/9/chartex" xmlns:cx4="http://schemas.microsoft.com/office/drawing/2016/5/10/chartex" xmlns:cx5="http://schemas.microsoft.com/office/drawing/2016/5/11/chartex" xmlns:cx6="http://schemas.microsoft.com/office/drawing/2016/5/12/chartex" xmlns:cx7="http://schemas.microsoft.com/office/drawing/2016/5/13/chartex" xmlns:cx8="http://schemas.microsoft.com/office/drawing/2016/5/14/chartex" xmlns:aink="http://schemas.microsoft.com/office/drawing/2016/ink" xmlns:am3d="http://schemas.microsoft.com/office/drawing/2017/model3d" xmlns:w16cid="http://schemas.microsoft.com/office/word/2016/wordml/cid" xmlns:w16se="http://schemas.microsoft.com/office/word/2015/wordml/symex">
+        <mc:Fallback xmlns:w16se="http://schemas.microsoft.com/office/word/2015/wordml/symex" xmlns:w16cid="http://schemas.microsoft.com/office/word/2016/wordml/cid" xmlns:am3d="http://schemas.microsoft.com/office/drawing/2017/model3d" xmlns:aink="http://schemas.microsoft.com/office/drawing/2016/ink" xmlns:cx8="http://schemas.microsoft.com/office/drawing/2016/5/14/chartex" xmlns:cx7="http://schemas.microsoft.com/office/drawing/2016/5/13/chartex" xmlns:cx6="http://schemas.microsoft.com/office/drawing/2016/5/12/chartex" xmlns:cx5="http://schemas.microsoft.com/office/drawing/2016/5/11/chartex" xmlns:cx4="http://schemas.microsoft.com/office/drawing/2016/5/10/chartex" xmlns:cx3="http://schemas.microsoft.com/office/drawing/2016/5/9/chartex" xmlns:cx2="http://schemas.microsoft.com/office/drawing/2015/10/21/chartex" xmlns:cx1="http://schemas.microsoft.com/office/drawing/2015/9/8/chartex" xmlns:cx="http://schemas.microsoft.com/office/drawing/2014/chartex">
           <w:pict>
             <v:group w14:anchorId="1AF3F846" id="Group 27" o:spid="_x0000_s1026" style="position:absolute;margin-left:0;margin-top:0;width:593.7pt;height:63.75pt;flip:y;z-index:251676672;mso-width-percent:1000;mso-height-percent:900;mso-position-horizontal:center;mso-position-horizontal-relative:page;mso-position-vertical:bottom;mso-position-vertical-relative:page;mso-width-percent:1000;mso-height-percent:900;mso-height-relative:bottom-margin-area" coordorigin="8,9" coordsize="15823,1439" o:gfxdata="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" o:allowincell="f">
               <v:shapetype id="_x0000_t32" coordsize="21600,21600" o:spt="32" o:oned="t" path="m,l21600,21600e" filled="f">
@@ -10490,7 +10500,7 @@
     <w:r>
       <w:rPr>
         <w:noProof/>
-        <w:lang w:eastAsia="es-ES"/>
+        <w:lang w:val="es-AR" w:eastAsia="es-AR"/>
       </w:rPr>
       <mc:AlternateContent>
         <mc:Choice Requires="wps">
@@ -10557,7 +10567,7 @@
             </wp:anchor>
           </w:drawing>
         </mc:Choice>
-        <mc:Fallback xmlns:cx="http://schemas.microsoft.com/office/drawing/2014/chartex" xmlns:cx1="http://schemas.microsoft.com/office/drawing/2015/9/8/chartex" xmlns:cx2="http://schemas.microsoft.com/office/drawing/2015/10/21/chartex" xmlns:cx3="http://schemas.microsoft.com/office/drawing/2016/5/9/chartex" xmlns:cx4="http://schemas.microsoft.com/office/drawing/2016/5/10/chartex" xmlns:cx5="http://schemas.microsoft.com/office/drawing/2016/5/11/chartex" xmlns:cx6="http://schemas.microsoft.com/office/drawing/2016/5/12/chartex" xmlns:cx7="http://schemas.microsoft.com/office/drawing/2016/5/13/chartex" xmlns:cx8="http://schemas.microsoft.com/office/drawing/2016/5/14/chartex" xmlns:aink="http://schemas.microsoft.com/office/drawing/2016/ink" xmlns:am3d="http://schemas.microsoft.com/office/drawing/2017/model3d" xmlns:w16cid="http://schemas.microsoft.com/office/word/2016/wordml/cid" xmlns:w16se="http://schemas.microsoft.com/office/word/2015/wordml/symex">
+        <mc:Fallback xmlns:w16se="http://schemas.microsoft.com/office/word/2015/wordml/symex" xmlns:w16cid="http://schemas.microsoft.com/office/word/2016/wordml/cid" xmlns:am3d="http://schemas.microsoft.com/office/drawing/2017/model3d" xmlns:aink="http://schemas.microsoft.com/office/drawing/2016/ink" xmlns:cx8="http://schemas.microsoft.com/office/drawing/2016/5/14/chartex" xmlns:cx7="http://schemas.microsoft.com/office/drawing/2016/5/13/chartex" xmlns:cx6="http://schemas.microsoft.com/office/drawing/2016/5/12/chartex" xmlns:cx5="http://schemas.microsoft.com/office/drawing/2016/5/11/chartex" xmlns:cx4="http://schemas.microsoft.com/office/drawing/2016/5/10/chartex" xmlns:cx3="http://schemas.microsoft.com/office/drawing/2016/5/9/chartex" xmlns:cx2="http://schemas.microsoft.com/office/drawing/2015/10/21/chartex" xmlns:cx1="http://schemas.microsoft.com/office/drawing/2015/9/8/chartex" xmlns:cx="http://schemas.microsoft.com/office/drawing/2014/chartex">
           <w:pict>
             <v:rect w14:anchorId="0169D56C" id="Rectangle 26" o:spid="_x0000_s1026" style="position:absolute;margin-left:0;margin-top:0;width:7.15pt;height:62.45pt;z-index:251675648;visibility:visible;mso-wrap-style:square;mso-width-percent:0;mso-height-percent:900;mso-wrap-distance-left:9pt;mso-wrap-distance-top:0;mso-wrap-distance-right:9pt;mso-wrap-distance-bottom:0;mso-position-horizontal:center;mso-position-horizontal-relative:left-margin-area;mso-position-vertical:bottom;mso-position-vertical-relative:page;mso-width-percent:0;mso-height-percent:900;mso-width-relative:page;mso-height-relative:bottom-margin-area;v-text-anchor:top" o:gfxdata="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" fillcolor="#4bacc6 [3208]" strokecolor="#205867 [1608]">
               <w10:wrap anchorx="margin" anchory="page"/>
@@ -10574,6 +10584,7 @@
           <w:docPartUnique/>
         </w:docPartObj>
       </w:sdtPr>
+      <w:sdtEndPr/>
       <w:sdtContent>
         <w:r>
           <w:tab/>
@@ -10672,7 +10683,7 @@
     <w:r>
       <w:rPr>
         <w:noProof/>
-        <w:lang w:eastAsia="es-ES"/>
+        <w:lang w:val="es-AR" w:eastAsia="es-AR"/>
       </w:rPr>
       <mc:AlternateContent>
         <mc:Choice Requires="wps">
@@ -10739,7 +10750,7 @@
             </wp:anchor>
           </w:drawing>
         </mc:Choice>
-        <mc:Fallback xmlns:cx="http://schemas.microsoft.com/office/drawing/2014/chartex" xmlns:cx1="http://schemas.microsoft.com/office/drawing/2015/9/8/chartex" xmlns:cx2="http://schemas.microsoft.com/office/drawing/2015/10/21/chartex" xmlns:cx3="http://schemas.microsoft.com/office/drawing/2016/5/9/chartex" xmlns:cx4="http://schemas.microsoft.com/office/drawing/2016/5/10/chartex" xmlns:cx5="http://schemas.microsoft.com/office/drawing/2016/5/11/chartex" xmlns:cx6="http://schemas.microsoft.com/office/drawing/2016/5/12/chartex" xmlns:cx7="http://schemas.microsoft.com/office/drawing/2016/5/13/chartex" xmlns:cx8="http://schemas.microsoft.com/office/drawing/2016/5/14/chartex" xmlns:aink="http://schemas.microsoft.com/office/drawing/2016/ink" xmlns:am3d="http://schemas.microsoft.com/office/drawing/2017/model3d" xmlns:w16cid="http://schemas.microsoft.com/office/word/2016/wordml/cid" xmlns:w16se="http://schemas.microsoft.com/office/word/2015/wordml/symex">
+        <mc:Fallback xmlns:w16se="http://schemas.microsoft.com/office/word/2015/wordml/symex" xmlns:w16cid="http://schemas.microsoft.com/office/word/2016/wordml/cid" xmlns:am3d="http://schemas.microsoft.com/office/drawing/2017/model3d" xmlns:aink="http://schemas.microsoft.com/office/drawing/2016/ink" xmlns:cx8="http://schemas.microsoft.com/office/drawing/2016/5/14/chartex" xmlns:cx7="http://schemas.microsoft.com/office/drawing/2016/5/13/chartex" xmlns:cx6="http://schemas.microsoft.com/office/drawing/2016/5/12/chartex" xmlns:cx5="http://schemas.microsoft.com/office/drawing/2016/5/11/chartex" xmlns:cx4="http://schemas.microsoft.com/office/drawing/2016/5/10/chartex" xmlns:cx3="http://schemas.microsoft.com/office/drawing/2016/5/9/chartex" xmlns:cx2="http://schemas.microsoft.com/office/drawing/2015/10/21/chartex" xmlns:cx1="http://schemas.microsoft.com/office/drawing/2015/9/8/chartex" xmlns:cx="http://schemas.microsoft.com/office/drawing/2014/chartex">
           <w:pict>
             <v:rect w14:anchorId="79072649" id="Rectangle 11" o:spid="_x0000_s1026" style="position:absolute;margin-left:0;margin-top:0;width:7.15pt;height:62.45pt;z-index:251670528;visibility:visible;mso-wrap-style:square;mso-width-percent:0;mso-height-percent:900;mso-wrap-distance-left:9pt;mso-wrap-distance-top:0;mso-wrap-distance-right:9pt;mso-wrap-distance-bottom:0;mso-position-horizontal:center;mso-position-horizontal-relative:right-margin-area;mso-position-vertical:bottom;mso-position-vertical-relative:page;mso-width-percent:0;mso-height-percent:900;mso-width-relative:page;mso-height-relative:bottom-margin-area;v-text-anchor:top" o:gfxdata="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" fillcolor="#4bacc6 [3208]" strokecolor="#205867 [1608]">
               <w10:wrap anchorx="margin" anchory="page"/>
@@ -10756,6 +10767,7 @@
       <w:dataBinding w:prefixMappings="xmlns:ns0='http://purl.org/dc/elements/1.1/' xmlns:ns1='http://schemas.openxmlformats.org/package/2006/metadata/core-properties' " w:xpath="/ns1:coreProperties[1]/ns0:creator[1]" w:storeItemID="{6C3C8BC8-F283-45AE-878A-BAB7291924A1}"/>
       <w:text/>
     </w:sdtPr>
+    <w:sdtEndPr/>
     <w:sdtContent>
       <w:p>
         <w:pPr>
@@ -10832,6 +10844,7 @@
       <w:dataBinding w:prefixMappings="xmlns:ns0='http://schemas.openxmlformats.org/package/2006/metadata/core-properties' xmlns:ns1='http://purl.org/dc/elements/1.1/'" w:xpath="/ns0:coreProperties[1]/ns1:title[1]" w:storeItemID="{6C3C8BC8-F283-45AE-878A-BAB7291924A1}"/>
       <w:text/>
     </w:sdtPr>
+    <w:sdtEndPr/>
     <w:sdtContent>
       <w:p>
         <w:pPr>
@@ -10868,7 +10881,7 @@
         <w:rFonts w:asciiTheme="majorHAnsi" w:eastAsiaTheme="majorEastAsia" w:hAnsiTheme="majorHAnsi" w:cstheme="majorBidi"/>
         <w:noProof/>
         <w:szCs w:val="36"/>
-        <w:lang w:eastAsia="es-ES"/>
+        <w:lang w:val="es-AR" w:eastAsia="es-AR"/>
       </w:rPr>
       <w:drawing>
         <wp:anchor distT="0" distB="0" distL="114300" distR="114300" simplePos="0" relativeHeight="251684864" behindDoc="0" locked="0" layoutInCell="1" allowOverlap="1" wp14:anchorId="5ADB47CB" wp14:editId="295E1C20">
@@ -10925,7 +10938,7 @@
         <w:rFonts w:asciiTheme="majorHAnsi" w:eastAsiaTheme="majorEastAsia" w:hAnsiTheme="majorHAnsi" w:cstheme="majorBidi"/>
         <w:noProof/>
         <w:szCs w:val="36"/>
-        <w:lang w:eastAsia="es-ES"/>
+        <w:lang w:val="es-AR" w:eastAsia="es-AR"/>
       </w:rPr>
       <w:drawing>
         <wp:anchor distT="0" distB="0" distL="114300" distR="114300" simplePos="0" relativeHeight="251682816" behindDoc="0" locked="0" layoutInCell="1" allowOverlap="1" wp14:anchorId="1A69C840" wp14:editId="673403CF">
@@ -10976,7 +10989,7 @@
         <w:rFonts w:asciiTheme="majorHAnsi" w:eastAsiaTheme="majorEastAsia" w:hAnsiTheme="majorHAnsi" w:cstheme="majorBidi"/>
         <w:noProof/>
         <w:szCs w:val="36"/>
-        <w:lang w:eastAsia="es-ES"/>
+        <w:lang w:val="es-AR" w:eastAsia="es-AR"/>
       </w:rPr>
       <mc:AlternateContent>
         <mc:Choice Requires="wps">
@@ -11043,7 +11056,7 @@
             </wp:anchor>
           </w:drawing>
         </mc:Choice>
-        <mc:Fallback xmlns:cx="http://schemas.microsoft.com/office/drawing/2014/chartex" xmlns:cx1="http://schemas.microsoft.com/office/drawing/2015/9/8/chartex" xmlns:cx2="http://schemas.microsoft.com/office/drawing/2015/10/21/chartex" xmlns:cx3="http://schemas.microsoft.com/office/drawing/2016/5/9/chartex" xmlns:cx4="http://schemas.microsoft.com/office/drawing/2016/5/10/chartex" xmlns:cx5="http://schemas.microsoft.com/office/drawing/2016/5/11/chartex" xmlns:cx6="http://schemas.microsoft.com/office/drawing/2016/5/12/chartex" xmlns:cx7="http://schemas.microsoft.com/office/drawing/2016/5/13/chartex" xmlns:cx8="http://schemas.microsoft.com/office/drawing/2016/5/14/chartex" xmlns:aink="http://schemas.microsoft.com/office/drawing/2016/ink" xmlns:am3d="http://schemas.microsoft.com/office/drawing/2017/model3d" xmlns:w16cid="http://schemas.microsoft.com/office/word/2016/wordml/cid" xmlns:w16se="http://schemas.microsoft.com/office/word/2015/wordml/symex">
+        <mc:Fallback xmlns:w16se="http://schemas.microsoft.com/office/word/2015/wordml/symex" xmlns:w16cid="http://schemas.microsoft.com/office/word/2016/wordml/cid" xmlns:am3d="http://schemas.microsoft.com/office/drawing/2017/model3d" xmlns:aink="http://schemas.microsoft.com/office/drawing/2016/ink" xmlns:cx8="http://schemas.microsoft.com/office/drawing/2016/5/14/chartex" xmlns:cx7="http://schemas.microsoft.com/office/drawing/2016/5/13/chartex" xmlns:cx6="http://schemas.microsoft.com/office/drawing/2016/5/12/chartex" xmlns:cx5="http://schemas.microsoft.com/office/drawing/2016/5/11/chartex" xmlns:cx4="http://schemas.microsoft.com/office/drawing/2016/5/10/chartex" xmlns:cx3="http://schemas.microsoft.com/office/drawing/2016/5/9/chartex" xmlns:cx2="http://schemas.microsoft.com/office/drawing/2015/10/21/chartex" xmlns:cx1="http://schemas.microsoft.com/office/drawing/2015/9/8/chartex" xmlns:cx="http://schemas.microsoft.com/office/drawing/2014/chartex">
           <w:pict>
             <v:rect w14:anchorId="6F368741" id="Rectangle 41" o:spid="_x0000_s1026" style="position:absolute;margin-left:38.9pt;margin-top:0;width:7.15pt;height:62.15pt;z-index:251680768;visibility:visible;mso-wrap-style:square;mso-width-percent:0;mso-height-percent:900;mso-wrap-distance-left:9pt;mso-wrap-distance-top:0;mso-wrap-distance-right:9pt;mso-wrap-distance-bottom:0;mso-position-horizontal:absolute;mso-position-horizontal-relative:left-margin-area;mso-position-vertical:absolute;mso-position-vertical-relative:page;mso-width-percent:0;mso-height-percent:900;mso-width-relative:page;mso-height-relative:bottom-margin-area;v-text-anchor:top" o:gfxdata="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" fillcolor="#4bacc6 [3208]" strokecolor="#205867 [1608]">
               <w10:wrap anchorx="margin" anchory="page"/>
@@ -11057,7 +11070,7 @@
         <w:rFonts w:asciiTheme="majorHAnsi" w:eastAsiaTheme="majorEastAsia" w:hAnsiTheme="majorHAnsi" w:cstheme="majorBidi"/>
         <w:noProof/>
         <w:szCs w:val="36"/>
-        <w:lang w:eastAsia="es-ES"/>
+        <w:lang w:val="es-AR" w:eastAsia="es-AR"/>
       </w:rPr>
       <mc:AlternateContent>
         <mc:Choice Requires="wps">
@@ -11124,7 +11137,7 @@
             </wp:anchor>
           </w:drawing>
         </mc:Choice>
-        <mc:Fallback xmlns:cx="http://schemas.microsoft.com/office/drawing/2014/chartex" xmlns:cx1="http://schemas.microsoft.com/office/drawing/2015/9/8/chartex" xmlns:cx2="http://schemas.microsoft.com/office/drawing/2015/10/21/chartex" xmlns:cx3="http://schemas.microsoft.com/office/drawing/2016/5/9/chartex" xmlns:cx4="http://schemas.microsoft.com/office/drawing/2016/5/10/chartex" xmlns:cx5="http://schemas.microsoft.com/office/drawing/2016/5/11/chartex" xmlns:cx6="http://schemas.microsoft.com/office/drawing/2016/5/12/chartex" xmlns:cx7="http://schemas.microsoft.com/office/drawing/2016/5/13/chartex" xmlns:cx8="http://schemas.microsoft.com/office/drawing/2016/5/14/chartex" xmlns:aink="http://schemas.microsoft.com/office/drawing/2016/ink" xmlns:am3d="http://schemas.microsoft.com/office/drawing/2017/model3d" xmlns:w16cid="http://schemas.microsoft.com/office/word/2016/wordml/cid" xmlns:w16se="http://schemas.microsoft.com/office/word/2015/wordml/symex">
+        <mc:Fallback xmlns:w16se="http://schemas.microsoft.com/office/word/2015/wordml/symex" xmlns:w16cid="http://schemas.microsoft.com/office/word/2016/wordml/cid" xmlns:am3d="http://schemas.microsoft.com/office/drawing/2017/model3d" xmlns:aink="http://schemas.microsoft.com/office/drawing/2016/ink" xmlns:cx8="http://schemas.microsoft.com/office/drawing/2016/5/14/chartex" xmlns:cx7="http://schemas.microsoft.com/office/drawing/2016/5/13/chartex" xmlns:cx6="http://schemas.microsoft.com/office/drawing/2016/5/12/chartex" xmlns:cx5="http://schemas.microsoft.com/office/drawing/2016/5/11/chartex" xmlns:cx4="http://schemas.microsoft.com/office/drawing/2016/5/10/chartex" xmlns:cx3="http://schemas.microsoft.com/office/drawing/2016/5/9/chartex" xmlns:cx2="http://schemas.microsoft.com/office/drawing/2015/10/21/chartex" xmlns:cx1="http://schemas.microsoft.com/office/drawing/2015/9/8/chartex" xmlns:cx="http://schemas.microsoft.com/office/drawing/2014/chartex">
           <w:pict>
             <v:rect w14:anchorId="36B10B96" id="Rectangle 34" o:spid="_x0000_s1026" style="position:absolute;margin-left:549.2pt;margin-top:0;width:7.15pt;height:62.2pt;z-index:251678720;visibility:visible;mso-wrap-style:square;mso-width-percent:0;mso-height-percent:900;mso-wrap-distance-left:9pt;mso-wrap-distance-top:0;mso-wrap-distance-right:9pt;mso-wrap-distance-bottom:0;mso-position-horizontal:absolute;mso-position-horizontal-relative:left-margin-area;mso-position-vertical:absolute;mso-position-vertical-relative:page;mso-width-percent:0;mso-height-percent:900;mso-width-relative:page;mso-height-relative:bottom-margin-area;v-text-anchor:top" o:gfxdata="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" fillcolor="#4bacc6 [3208]" strokecolor="#205867 [1608]">
               <w10:wrap anchorx="margin" anchory="page"/>
@@ -11138,7 +11151,7 @@
         <w:rFonts w:asciiTheme="majorHAnsi" w:eastAsiaTheme="majorEastAsia" w:hAnsiTheme="majorHAnsi" w:cstheme="majorBidi"/>
         <w:noProof/>
         <w:szCs w:val="36"/>
-        <w:lang w:eastAsia="es-ES"/>
+        <w:lang w:val="es-AR" w:eastAsia="es-AR"/>
       </w:rPr>
       <mc:AlternateContent>
         <mc:Choice Requires="wpg">
@@ -11260,7 +11273,7 @@
             </wp:anchor>
           </w:drawing>
         </mc:Choice>
-        <mc:Fallback xmlns:cx="http://schemas.microsoft.com/office/drawing/2014/chartex" xmlns:cx1="http://schemas.microsoft.com/office/drawing/2015/9/8/chartex" xmlns:cx2="http://schemas.microsoft.com/office/drawing/2015/10/21/chartex" xmlns:cx3="http://schemas.microsoft.com/office/drawing/2016/5/9/chartex" xmlns:cx4="http://schemas.microsoft.com/office/drawing/2016/5/10/chartex" xmlns:cx5="http://schemas.microsoft.com/office/drawing/2016/5/11/chartex" xmlns:cx6="http://schemas.microsoft.com/office/drawing/2016/5/12/chartex" xmlns:cx7="http://schemas.microsoft.com/office/drawing/2016/5/13/chartex" xmlns:cx8="http://schemas.microsoft.com/office/drawing/2016/5/14/chartex" xmlns:aink="http://schemas.microsoft.com/office/drawing/2016/ink" xmlns:am3d="http://schemas.microsoft.com/office/drawing/2017/model3d" xmlns:w16cid="http://schemas.microsoft.com/office/word/2016/wordml/cid" xmlns:w16se="http://schemas.microsoft.com/office/word/2015/wordml/symex">
+        <mc:Fallback xmlns:w16se="http://schemas.microsoft.com/office/word/2015/wordml/symex" xmlns:w16cid="http://schemas.microsoft.com/office/word/2016/wordml/cid" xmlns:am3d="http://schemas.microsoft.com/office/drawing/2017/model3d" xmlns:aink="http://schemas.microsoft.com/office/drawing/2016/ink" xmlns:cx8="http://schemas.microsoft.com/office/drawing/2016/5/14/chartex" xmlns:cx7="http://schemas.microsoft.com/office/drawing/2016/5/13/chartex" xmlns:cx6="http://schemas.microsoft.com/office/drawing/2016/5/12/chartex" xmlns:cx5="http://schemas.microsoft.com/office/drawing/2016/5/11/chartex" xmlns:cx4="http://schemas.microsoft.com/office/drawing/2016/5/10/chartex" xmlns:cx3="http://schemas.microsoft.com/office/drawing/2016/5/9/chartex" xmlns:cx2="http://schemas.microsoft.com/office/drawing/2015/10/21/chartex" xmlns:cx1="http://schemas.microsoft.com/office/drawing/2015/9/8/chartex" xmlns:cx="http://schemas.microsoft.com/office/drawing/2014/chartex">
           <w:pict>
             <v:group w14:anchorId="299626C7" id="Group 35" o:spid="_x0000_s1026" style="position:absolute;margin-left:0;margin-top:0;width:593.5pt;height:64.2pt;z-index:251679744;mso-width-percent:1000;mso-position-horizontal:center;mso-position-horizontal-relative:page;mso-position-vertical:top;mso-position-vertical-relative:page;mso-width-percent:1000;mso-height-relative:top-margin-area" coordorigin="8,9" coordsize="15823,1439" o:gfxdata="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">
               <v:shapetype id="_x0000_t32" coordsize="21600,21600" o:spt="32" o:oned="t" path="m,l21600,21600e" filled="f">
@@ -11286,6 +11299,7 @@
         <w:dataBinding w:prefixMappings="xmlns:ns0='http://schemas.openxmlformats.org/package/2006/metadata/core-properties' xmlns:ns1='http://purl.org/dc/elements/1.1/'" w:xpath="/ns0:coreProperties[1]/ns1:subject[1]" w:storeItemID="{6C3C8BC8-F283-45AE-878A-BAB7291924A1}"/>
         <w:text/>
       </w:sdtPr>
+      <w:sdtEndPr/>
       <w:sdtContent>
         <w:r>
           <w:rPr>
@@ -14568,7 +14582,7 @@
 </file>
 
 <file path=customXml/itemProps2.xml><?xml version="1.0" encoding="utf-8"?>
-<ds:datastoreItem xmlns:ds="http://schemas.openxmlformats.org/officeDocument/2006/customXml" ds:itemID="{C9E288F9-A2F3-4003-8829-6F3A58D81042}">
+<ds:datastoreItem xmlns:ds="http://schemas.openxmlformats.org/officeDocument/2006/customXml" ds:itemID="{C775FF0E-BBD3-4E87-A6FA-72C8915C54BB}">
   <ds:schemaRefs>
     <ds:schemaRef ds:uri="http://schemas.openxmlformats.org/officeDocument/2006/bibliography"/>
   </ds:schemaRefs>

</xml_diff>